<commit_message>
Upated Folders and some documents
</commit_message>
<xml_diff>
--- a/Evaluatie.docx
+++ b/Evaluatie.docx
@@ -5,223 +5,136 @@
     <w:p>
       <w:pPr>
         <w:rPr>
-          <w:sz w:val="28"/>
-        </w:rPr>
-      </w:pPr>
-      <w:r>
-        <w:rPr>
           <w:b/>
           <w:sz w:val="28"/>
           <w:u w:val="single"/>
         </w:rPr>
-        <w:t>Situatie</w:t>
-      </w:r>
-    </w:p>
-    <w:p>
-      <w:pPr>
-        <w:rPr>
-          <w:sz w:val="24"/>
-        </w:rPr>
-      </w:pPr>
-      <w:r>
-        <w:rPr>
-          <w:b/>
-          <w:sz w:val="24"/>
-        </w:rPr>
-        <w:t xml:space="preserve">Grootte: </w:t>
-      </w:r>
-      <w:r>
-        <w:rPr>
-          <w:sz w:val="24"/>
-        </w:rPr>
-        <w:t>3</w:t>
-      </w:r>
-      <w:r>
-        <w:rPr>
-          <w:sz w:val="24"/>
-        </w:rPr>
-        <w:t xml:space="preserve"> werk </w:t>
-      </w:r>
-      <w:r>
-        <w:rPr>
-          <w:sz w:val="24"/>
-        </w:rPr>
-        <w:t>weken.</w:t>
-      </w:r>
-    </w:p>
-    <w:p>
-      <w:pPr>
-        <w:rPr>
-          <w:b/>
-          <w:sz w:val="24"/>
-        </w:rPr>
-      </w:pPr>
-      <w:r>
-        <w:rPr>
-          <w:b/>
-          <w:sz w:val="24"/>
-        </w:rPr>
-        <w:t>Voor wie:</w:t>
-      </w:r>
-      <w:r>
-        <w:rPr>
-          <w:b/>
-          <w:sz w:val="24"/>
-        </w:rPr>
-        <w:t xml:space="preserve"> </w:t>
-      </w:r>
-      <w:r>
-        <w:rPr>
-          <w:sz w:val="24"/>
-        </w:rPr>
-        <w:t>Coolminds/Kartonnen dozen producent.</w:t>
-      </w:r>
-    </w:p>
-    <w:p>
-      <w:pPr>
-        <w:rPr>
-          <w:sz w:val="24"/>
-        </w:rPr>
-      </w:pPr>
-      <w:r>
-        <w:rPr>
-          <w:b/>
-          <w:sz w:val="24"/>
-        </w:rPr>
-        <w:t>Wanneer</w:t>
-      </w:r>
-      <w:r>
-        <w:rPr>
-          <w:b/>
-          <w:sz w:val="24"/>
-        </w:rPr>
-        <w:t xml:space="preserve"> is het gemaakt</w:t>
-      </w:r>
-      <w:r>
-        <w:rPr>
-          <w:b/>
-          <w:sz w:val="24"/>
-        </w:rPr>
-        <w:t>:</w:t>
-      </w:r>
-      <w:r>
-        <w:rPr>
-          <w:b/>
-          <w:sz w:val="24"/>
-        </w:rPr>
-        <w:t xml:space="preserve"> </w:t>
-      </w:r>
-      <w:r>
-        <w:rPr>
-          <w:sz w:val="24"/>
-        </w:rPr>
-        <w:t>mei 2018.</w:t>
-      </w:r>
-    </w:p>
-    <w:p>
-      <w:pPr>
+      </w:pPr>
+    </w:p>
+    <w:p>
+      <w:pPr>
+        <w:rPr>
+          <w:sz w:val="28"/>
+        </w:rPr>
+      </w:pPr>
+      <w:r>
         <w:rPr>
           <w:b/>
           <w:sz w:val="28"/>
           <w:u w:val="single"/>
         </w:rPr>
-      </w:pPr>
-      <w:r>
+        <w:t>Situatie</w:t>
+      </w:r>
+    </w:p>
+    <w:p>
+      <w:pPr>
+        <w:rPr>
+          <w:sz w:val="24"/>
+        </w:rPr>
+      </w:pPr>
+      <w:r>
+        <w:rPr>
+          <w:b/>
+          <w:sz w:val="24"/>
+        </w:rPr>
+        <w:t xml:space="preserve">Grootte: </w:t>
+      </w:r>
+      <w:r>
+        <w:rPr>
+          <w:sz w:val="24"/>
+        </w:rPr>
+        <w:t>3</w:t>
+      </w:r>
+      <w:r>
+        <w:rPr>
+          <w:sz w:val="24"/>
+        </w:rPr>
+        <w:t xml:space="preserve"> werk </w:t>
+      </w:r>
+      <w:r>
+        <w:rPr>
+          <w:sz w:val="24"/>
+        </w:rPr>
+        <w:t>weken.</w:t>
+      </w:r>
+    </w:p>
+    <w:p>
+      <w:pPr>
+        <w:rPr>
+          <w:b/>
+          <w:sz w:val="24"/>
+        </w:rPr>
+      </w:pPr>
+      <w:r>
+        <w:rPr>
+          <w:b/>
+          <w:sz w:val="24"/>
+        </w:rPr>
+        <w:t>Voor wie:</w:t>
+      </w:r>
+      <w:r>
+        <w:rPr>
+          <w:b/>
+          <w:sz w:val="24"/>
+        </w:rPr>
+        <w:t xml:space="preserve"> </w:t>
+      </w:r>
+      <w:r>
+        <w:rPr>
+          <w:sz w:val="24"/>
+        </w:rPr>
+        <w:t>Coolminds/Kartonnen dozen producent.</w:t>
+      </w:r>
+    </w:p>
+    <w:p>
+      <w:pPr>
+        <w:rPr>
+          <w:sz w:val="24"/>
+        </w:rPr>
+      </w:pPr>
+      <w:r>
+        <w:rPr>
+          <w:b/>
+          <w:sz w:val="24"/>
+        </w:rPr>
+        <w:t>Wanneer</w:t>
+      </w:r>
+      <w:r>
+        <w:rPr>
+          <w:b/>
+          <w:sz w:val="24"/>
+        </w:rPr>
+        <w:t xml:space="preserve"> is het gemaakt</w:t>
+      </w:r>
+      <w:r>
+        <w:rPr>
+          <w:b/>
+          <w:sz w:val="24"/>
+        </w:rPr>
+        <w:t>:</w:t>
+      </w:r>
+      <w:r>
+        <w:rPr>
+          <w:b/>
+          <w:sz w:val="24"/>
+        </w:rPr>
+        <w:t xml:space="preserve"> </w:t>
+      </w:r>
+      <w:r>
+        <w:rPr>
+          <w:sz w:val="24"/>
+        </w:rPr>
+        <w:t>mei 2018.</w:t>
+      </w:r>
+    </w:p>
+    <w:p>
+      <w:pPr>
         <w:rPr>
           <w:b/>
           <w:sz w:val="28"/>
           <w:u w:val="single"/>
         </w:rPr>
-        <w:t>Taken</w:t>
-      </w:r>
-    </w:p>
-    <w:p>
-      <w:pPr>
-        <w:rPr>
-          <w:sz w:val="24"/>
-        </w:rPr>
-      </w:pPr>
-      <w:r>
-        <w:rPr>
-          <w:b/>
-          <w:sz w:val="24"/>
-        </w:rPr>
-        <w:t>Uitdagingen:</w:t>
-      </w:r>
-      <w:r>
-        <w:rPr>
-          <w:b/>
-          <w:sz w:val="24"/>
-        </w:rPr>
-        <w:t xml:space="preserve"> </w:t>
-      </w:r>
-      <w:r>
-        <w:rPr>
-          <w:sz w:val="24"/>
-        </w:rPr>
-        <w:t xml:space="preserve">Goed werkende </w:t>
-      </w:r>
-      <w:proofErr w:type="spellStart"/>
-      <w:r>
-        <w:rPr>
-          <w:sz w:val="24"/>
-        </w:rPr>
-        <w:t>touch</w:t>
-      </w:r>
-      <w:proofErr w:type="spellEnd"/>
-      <w:r>
-        <w:rPr>
-          <w:sz w:val="24"/>
-        </w:rPr>
-        <w:t xml:space="preserve"> functies.</w:t>
-      </w:r>
-    </w:p>
-    <w:p>
-      <w:pPr>
-        <w:rPr>
-          <w:sz w:val="24"/>
-        </w:rPr>
-      </w:pPr>
-      <w:r>
-        <w:rPr>
-          <w:b/>
-          <w:sz w:val="24"/>
-        </w:rPr>
-        <w:t>Verwachtingen:</w:t>
-      </w:r>
-      <w:r>
-        <w:rPr>
-          <w:sz w:val="24"/>
-        </w:rPr>
-        <w:t xml:space="preserve"> Ik verwachtte een goed werkende demo.</w:t>
-      </w:r>
-    </w:p>
-    <w:p>
-      <w:pPr>
-        <w:rPr>
-          <w:sz w:val="24"/>
-        </w:rPr>
-      </w:pPr>
-      <w:r>
-        <w:rPr>
-          <w:b/>
-          <w:sz w:val="24"/>
-        </w:rPr>
-        <w:t>Waarom:</w:t>
-      </w:r>
-      <w:r>
-        <w:rPr>
-          <w:b/>
-          <w:sz w:val="24"/>
-        </w:rPr>
-        <w:t xml:space="preserve"> </w:t>
-      </w:r>
-      <w:r>
-        <w:rPr>
-          <w:sz w:val="24"/>
-        </w:rPr>
-        <w:t>omdat ik dat moest maken.</w:t>
-      </w:r>
+      </w:pPr>
     </w:p>
     <w:p>
       <w:pPr>
@@ -237,21 +150,21 @@
           <w:sz w:val="28"/>
           <w:u w:val="single"/>
         </w:rPr>
-        <w:t>Acties</w:t>
-      </w:r>
-    </w:p>
-    <w:p>
-      <w:pPr>
-        <w:rPr>
-          <w:sz w:val="24"/>
-        </w:rPr>
-      </w:pPr>
-      <w:r>
-        <w:rPr>
-          <w:b/>
-          <w:sz w:val="24"/>
-        </w:rPr>
-        <w:t>Mijn taken:</w:t>
+        <w:t>Taken</w:t>
+      </w:r>
+    </w:p>
+    <w:p>
+      <w:pPr>
+        <w:rPr>
+          <w:sz w:val="24"/>
+        </w:rPr>
+      </w:pPr>
+      <w:r>
+        <w:rPr>
+          <w:b/>
+          <w:sz w:val="24"/>
+        </w:rPr>
+        <w:t>Uitdagingen:</w:t>
       </w:r>
       <w:r>
         <w:rPr>
@@ -264,53 +177,55 @@
         <w:rPr>
           <w:sz w:val="24"/>
         </w:rPr>
-        <w:t>development</w:t>
-      </w:r>
-      <w:r>
-        <w:rPr>
-          <w:sz w:val="24"/>
-        </w:rPr>
-        <w:t>, documentatie maken</w:t>
-      </w:r>
-      <w:r>
-        <w:rPr>
-          <w:sz w:val="24"/>
-        </w:rPr>
-        <w:t>.</w:t>
-      </w:r>
-    </w:p>
-    <w:p>
-      <w:pPr>
-        <w:rPr>
-          <w:sz w:val="24"/>
-        </w:rPr>
-      </w:pPr>
-      <w:r>
-        <w:rPr>
-          <w:b/>
-          <w:sz w:val="24"/>
-        </w:rPr>
-        <w:t>Tijd:</w:t>
-      </w:r>
-      <w:r>
-        <w:rPr>
-          <w:sz w:val="24"/>
-        </w:rPr>
-        <w:t xml:space="preserve"> 15 werkdagen.</w:t>
-      </w:r>
-    </w:p>
-    <w:p>
-      <w:pPr>
-        <w:rPr>
-          <w:sz w:val="24"/>
-        </w:rPr>
-      </w:pPr>
-      <w:r>
-        <w:rPr>
-          <w:b/>
-          <w:sz w:val="24"/>
-        </w:rPr>
-        <w:t>Kosten:</w:t>
+        <w:t xml:space="preserve">Goed werkende </w:t>
+      </w:r>
+      <w:proofErr w:type="spellStart"/>
+      <w:r>
+        <w:rPr>
+          <w:sz w:val="24"/>
+        </w:rPr>
+        <w:t>touch</w:t>
+      </w:r>
+      <w:proofErr w:type="spellEnd"/>
+      <w:r>
+        <w:rPr>
+          <w:sz w:val="24"/>
+        </w:rPr>
+        <w:t xml:space="preserve"> functies.</w:t>
+      </w:r>
+    </w:p>
+    <w:p>
+      <w:pPr>
+        <w:rPr>
+          <w:sz w:val="24"/>
+        </w:rPr>
+      </w:pPr>
+      <w:r>
+        <w:rPr>
+          <w:b/>
+          <w:sz w:val="24"/>
+        </w:rPr>
+        <w:t>Verwachtingen:</w:t>
+      </w:r>
+      <w:r>
+        <w:rPr>
+          <w:sz w:val="24"/>
+        </w:rPr>
+        <w:t xml:space="preserve"> Ik verwachtte een goed werkende demo.</w:t>
+      </w:r>
+    </w:p>
+    <w:p>
+      <w:pPr>
+        <w:rPr>
+          <w:sz w:val="24"/>
+        </w:rPr>
+      </w:pPr>
+      <w:r>
+        <w:rPr>
+          <w:b/>
+          <w:sz w:val="24"/>
+        </w:rPr>
+        <w:t>Waarom:</w:t>
       </w:r>
       <w:r>
         <w:rPr>
@@ -323,55 +238,7 @@
         <w:rPr>
           <w:sz w:val="24"/>
         </w:rPr>
-        <w:t>€9.300,95</w:t>
-      </w:r>
-      <w:r>
-        <w:rPr>
-          <w:sz w:val="24"/>
-        </w:rPr>
-        <w:t>.</w:t>
-      </w:r>
-    </w:p>
-    <w:p>
-      <w:pPr>
-        <w:rPr>
-          <w:sz w:val="24"/>
-        </w:rPr>
-      </w:pPr>
-      <w:r>
-        <w:rPr>
-          <w:b/>
-          <w:sz w:val="24"/>
-        </w:rPr>
-        <w:t xml:space="preserve">Tools: </w:t>
-      </w:r>
-      <w:proofErr w:type="spellStart"/>
-      <w:r>
-        <w:rPr>
-          <w:sz w:val="24"/>
-        </w:rPr>
-        <w:t>Unity</w:t>
-      </w:r>
-      <w:proofErr w:type="spellEnd"/>
-      <w:r>
-        <w:rPr>
-          <w:sz w:val="24"/>
-        </w:rPr>
-        <w:t xml:space="preserve">, Visual studio, </w:t>
-      </w:r>
-      <w:proofErr w:type="spellStart"/>
-      <w:r>
-        <w:rPr>
-          <w:sz w:val="24"/>
-        </w:rPr>
-        <w:t>Vuforia</w:t>
-      </w:r>
-      <w:proofErr w:type="spellEnd"/>
-      <w:r>
-        <w:rPr>
-          <w:sz w:val="24"/>
-        </w:rPr>
-        <w:t>.</w:t>
+        <w:t>omdat ik dat moest maken.</w:t>
       </w:r>
     </w:p>
     <w:p>
@@ -382,12 +249,175 @@
           <w:u w:val="single"/>
         </w:rPr>
       </w:pPr>
-      <w:r>
+    </w:p>
+    <w:p>
+      <w:pPr>
         <w:rPr>
           <w:b/>
           <w:sz w:val="28"/>
           <w:u w:val="single"/>
         </w:rPr>
+      </w:pPr>
+      <w:r>
+        <w:rPr>
+          <w:b/>
+          <w:sz w:val="28"/>
+          <w:u w:val="single"/>
+        </w:rPr>
+        <w:t>Acties</w:t>
+      </w:r>
+    </w:p>
+    <w:p>
+      <w:pPr>
+        <w:rPr>
+          <w:sz w:val="24"/>
+        </w:rPr>
+      </w:pPr>
+      <w:r>
+        <w:rPr>
+          <w:b/>
+          <w:sz w:val="24"/>
+        </w:rPr>
+        <w:t>Mijn taken:</w:t>
+      </w:r>
+      <w:r>
+        <w:rPr>
+          <w:b/>
+          <w:sz w:val="24"/>
+        </w:rPr>
+        <w:t xml:space="preserve"> </w:t>
+      </w:r>
+      <w:r>
+        <w:rPr>
+          <w:sz w:val="24"/>
+        </w:rPr>
+        <w:t>development</w:t>
+      </w:r>
+      <w:r>
+        <w:rPr>
+          <w:sz w:val="24"/>
+        </w:rPr>
+        <w:t>, documentatie maken</w:t>
+      </w:r>
+      <w:r>
+        <w:rPr>
+          <w:sz w:val="24"/>
+        </w:rPr>
+        <w:t>.</w:t>
+      </w:r>
+    </w:p>
+    <w:p>
+      <w:pPr>
+        <w:rPr>
+          <w:sz w:val="24"/>
+        </w:rPr>
+      </w:pPr>
+      <w:r>
+        <w:rPr>
+          <w:b/>
+          <w:sz w:val="24"/>
+        </w:rPr>
+        <w:t>Tijd:</w:t>
+      </w:r>
+      <w:r>
+        <w:rPr>
+          <w:sz w:val="24"/>
+        </w:rPr>
+        <w:t xml:space="preserve"> 15 werkdagen.</w:t>
+      </w:r>
+    </w:p>
+    <w:p>
+      <w:pPr>
+        <w:rPr>
+          <w:sz w:val="24"/>
+        </w:rPr>
+      </w:pPr>
+      <w:r>
+        <w:rPr>
+          <w:b/>
+          <w:sz w:val="24"/>
+        </w:rPr>
+        <w:t>Kosten:</w:t>
+      </w:r>
+      <w:r>
+        <w:rPr>
+          <w:b/>
+          <w:sz w:val="24"/>
+        </w:rPr>
+        <w:t xml:space="preserve"> </w:t>
+      </w:r>
+      <w:r>
+        <w:rPr>
+          <w:sz w:val="24"/>
+        </w:rPr>
+        <w:t>€9.300,95.</w:t>
+      </w:r>
+    </w:p>
+    <w:p>
+      <w:pPr>
+        <w:rPr>
+          <w:sz w:val="24"/>
+        </w:rPr>
+      </w:pPr>
+      <w:r>
+        <w:rPr>
+          <w:b/>
+          <w:sz w:val="24"/>
+        </w:rPr>
+        <w:t xml:space="preserve">Tools: </w:t>
+      </w:r>
+      <w:proofErr w:type="spellStart"/>
+      <w:r>
+        <w:rPr>
+          <w:sz w:val="24"/>
+        </w:rPr>
+        <w:t>Unity</w:t>
+      </w:r>
+      <w:proofErr w:type="spellEnd"/>
+      <w:r>
+        <w:rPr>
+          <w:sz w:val="24"/>
+        </w:rPr>
+        <w:t xml:space="preserve">, Visual studio, </w:t>
+      </w:r>
+      <w:proofErr w:type="spellStart"/>
+      <w:r>
+        <w:rPr>
+          <w:sz w:val="24"/>
+        </w:rPr>
+        <w:t>Vuforia</w:t>
+      </w:r>
+      <w:proofErr w:type="spellEnd"/>
+      <w:r>
+        <w:rPr>
+          <w:sz w:val="24"/>
+        </w:rPr>
+        <w:t>.</w:t>
+      </w:r>
+    </w:p>
+    <w:p>
+      <w:pPr>
+        <w:rPr>
+          <w:b/>
+          <w:sz w:val="28"/>
+          <w:u w:val="single"/>
+        </w:rPr>
+      </w:pPr>
+    </w:p>
+    <w:p>
+      <w:pPr>
+        <w:rPr>
+          <w:b/>
+          <w:sz w:val="28"/>
+          <w:u w:val="single"/>
+        </w:rPr>
+      </w:pPr>
+      <w:r>
+        <w:rPr>
+          <w:b/>
+          <w:sz w:val="28"/>
+          <w:u w:val="single"/>
+        </w:rPr>
         <w:t>Resultaten</w:t>
       </w:r>
     </w:p>
@@ -429,6 +459,14 @@
         </w:rPr>
         <w:t>(zie plan van aanpak voor planning).</w:t>
       </w:r>
+    </w:p>
+    <w:p>
+      <w:pPr>
+        <w:rPr>
+          <w:b/>
+          <w:sz w:val="24"/>
+        </w:rPr>
+      </w:pPr>
     </w:p>
     <w:p>
       <w:pPr>
@@ -547,6 +585,14 @@
           <w:sz w:val="24"/>
         </w:rPr>
       </w:pPr>
+    </w:p>
+    <w:p>
+      <w:pPr>
+        <w:rPr>
+          <w:b/>
+          <w:sz w:val="24"/>
+        </w:rPr>
+      </w:pPr>
       <w:r>
         <w:rPr>
           <w:b/>
@@ -579,8 +625,6 @@
         </w:rPr>
         <w:t>het communiceren met de opdracht gever was lastig want was soms niet te bereiken.</w:t>
       </w:r>
-      <w:bookmarkStart w:id="0" w:name="_GoBack"/>
-      <w:bookmarkEnd w:id="0"/>
     </w:p>
     <w:p>
       <w:pPr>
@@ -608,12 +652,21 @@
           <w:u w:val="single"/>
         </w:rPr>
       </w:pPr>
-      <w:r>
+    </w:p>
+    <w:p>
+      <w:pPr>
         <w:rPr>
           <w:b/>
           <w:sz w:val="28"/>
           <w:u w:val="single"/>
         </w:rPr>
+      </w:pPr>
+      <w:r>
+        <w:rPr>
+          <w:b/>
+          <w:sz w:val="28"/>
+          <w:u w:val="single"/>
+        </w:rPr>
         <w:t>Conclusies</w:t>
       </w:r>
     </w:p>
@@ -680,7 +733,15 @@
         <w:rPr>
           <w:sz w:val="24"/>
         </w:rPr>
-        <w:t>augmented</w:t>
+        <w:t>A</w:t>
+      </w:r>
+      <w:bookmarkStart w:id="0" w:name="_GoBack"/>
+      <w:bookmarkEnd w:id="0"/>
+      <w:r>
+        <w:rPr>
+          <w:sz w:val="24"/>
+        </w:rPr>
+        <w:t>ugmented</w:t>
       </w:r>
       <w:proofErr w:type="spellEnd"/>
       <w:r>
@@ -777,6 +838,21 @@
         </w:rPr>
         <w:t>Ik zou volgende keer de communicatie nog beter aanpakken.</w:t>
       </w:r>
+    </w:p>
+    <w:p>
+      <w:pPr>
+        <w:rPr>
+          <w:b/>
+          <w:sz w:val="28"/>
+        </w:rPr>
+      </w:pPr>
+    </w:p>
+    <w:p>
+      <w:pPr>
+        <w:rPr>
+          <w:sz w:val="24"/>
+        </w:rPr>
+      </w:pPr>
     </w:p>
     <w:sectPr>
       <w:headerReference w:type="default" r:id="rId7"/>
@@ -941,6 +1017,13 @@
                                 </w:rPr>
                                 <w:t>Evaluatie</w:t>
                               </w:r>
+                              <w:r>
+                                <w:rPr>
+                                  <w:caps/>
+                                  <w:color w:val="FFFFFF" w:themeColor="background1"/>
+                                </w:rPr>
+                                <w:t xml:space="preserve"> &amp; zelfreflectie</w:t>
+                              </w:r>
                             </w:p>
                           </w:sdtContent>
                         </w:sdt>
@@ -998,6 +1081,13 @@
                             <w:color w:val="FFFFFF" w:themeColor="background1"/>
                           </w:rPr>
                           <w:t>Evaluatie</w:t>
+                        </w:r>
+                        <w:r>
+                          <w:rPr>
+                            <w:caps/>
+                            <w:color w:val="FFFFFF" w:themeColor="background1"/>
+                          </w:rPr>
+                          <w:t xml:space="preserve"> &amp; zelfreflectie</w:t>
                         </w:r>
                       </w:p>
                     </w:sdtContent>

</xml_diff>